<commit_message>
Kleine aanpassingen in de efenementen. Evenementen bij de agenda toegevoegd.
</commit_message>
<xml_diff>
--- a/evenementen.docx
+++ b/evenementen.docx
@@ -1,135 +1,87 @@
 
 <file path=word/document.xml><?xml version="1.0" encoding="utf-8"?>
-<w:document xmlns:wpc="http://schemas.microsoft.com/office/word/2010/wordprocessingCanvas" xmlns:cx="http://schemas.microsoft.com/office/drawing/2014/chartex" xmlns:cx1="http://schemas.microsoft.com/office/drawing/2015/9/8/chartex" xmlns:cx2="http://schemas.microsoft.com/office/drawing/2015/10/21/chartex" xmlns:cx3="http://schemas.microsoft.com/office/drawing/2016/5/9/chartex" xmlns:cx4="http://schemas.microsoft.com/office/drawing/2016/5/10/chartex" xmlns:cx5="http://schemas.microsoft.com/office/drawing/2016/5/11/chartex" xmlns:cx6="http://schemas.microsoft.com/office/drawing/2016/5/12/chartex" xmlns:cx7="http://schemas.microsoft.com/office/drawing/2016/5/13/chartex" xmlns:cx8="http://schemas.microsoft.com/office/drawing/2016/5/14/chartex" xmlns:mc="http://schemas.openxmlformats.org/markup-compatibility/2006" xmlns:aink="http://schemas.microsoft.com/office/drawing/2016/ink" xmlns:am3d="http://schemas.microsoft.com/office/drawing/2017/model3d" xmlns:o="urn:schemas-microsoft-com:office:office" xmlns:r="http://schemas.openxmlformats.org/officeDocument/2006/relationships" xmlns:m="http://schemas.openxmlformats.org/officeDocument/2006/math" xmlns:v="urn:schemas-microsoft-com:vml" xmlns:wp14="http://schemas.microsoft.com/office/word/2010/wordprocessingDrawing" xmlns:wp="http://schemas.openxmlformats.org/drawingml/2006/wordprocessingDrawing" xmlns:w10="urn:schemas-microsoft-com:office:word" xmlns:w="http://schemas.openxmlformats.org/wordprocessingml/2006/main" xmlns:w14="http://schemas.microsoft.com/office/word/2010/wordml" xmlns:w15="http://schemas.microsoft.com/office/word/2012/wordml" xmlns:w16cid="http://schemas.microsoft.com/office/word/2016/wordml/cid" xmlns:w16se="http://schemas.microsoft.com/office/word/2015/wordml/symex" xmlns:wpg="http://schemas.microsoft.com/office/word/2010/wordprocessingGroup" xmlns:wpi="http://schemas.microsoft.com/office/word/2010/wordprocessingInk" xmlns:wne="http://schemas.microsoft.com/office/word/2006/wordml" xmlns:wps="http://schemas.microsoft.com/office/word/2010/wordprocessingShape" mc:Ignorable="w14 w15 w16se w16cid wp14">
+<w:document xmlns:wpc="http://schemas.microsoft.com/office/word/2010/wordprocessingCanvas" xmlns:cx="http://schemas.microsoft.com/office/drawing/2014/chartex" xmlns:cx1="http://schemas.microsoft.com/office/drawing/2015/9/8/chartex" xmlns:mc="http://schemas.openxmlformats.org/markup-compatibility/2006" xmlns:o="urn:schemas-microsoft-com:office:office" xmlns:r="http://schemas.openxmlformats.org/officeDocument/2006/relationships" xmlns:m="http://schemas.openxmlformats.org/officeDocument/2006/math" xmlns:v="urn:schemas-microsoft-com:vml" xmlns:wp14="http://schemas.microsoft.com/office/word/2010/wordprocessingDrawing" xmlns:wp="http://schemas.openxmlformats.org/drawingml/2006/wordprocessingDrawing" xmlns:w10="urn:schemas-microsoft-com:office:word" xmlns:w="http://schemas.openxmlformats.org/wordprocessingml/2006/main" xmlns:w14="http://schemas.microsoft.com/office/word/2010/wordml" xmlns:w15="http://schemas.microsoft.com/office/word/2012/wordml" xmlns:w16se="http://schemas.microsoft.com/office/word/2015/wordml/symex" xmlns:wpg="http://schemas.microsoft.com/office/word/2010/wordprocessingGroup" xmlns:wpi="http://schemas.microsoft.com/office/word/2010/wordprocessingInk" xmlns:wne="http://schemas.microsoft.com/office/word/2006/wordml" xmlns:wps="http://schemas.microsoft.com/office/word/2010/wordprocessingShape" mc:Ignorable="w14 w15 w16se wp14">
   <w:body>
     <w:p>
       <w:pPr>
         <w:pStyle w:val="Geenafstand"/>
       </w:pPr>
       <w:r>
-        <w:t xml:space="preserve">7 jan nieuw </w:t>
-      </w:r>
-      <w:proofErr w:type="spellStart"/>
-      <w:r>
-        <w:t>ja</w:t>
+        <w:t>7 jan nieuw jaars opening</w:t>
+      </w:r>
+    </w:p>
+    <w:p>
+      <w:pPr>
+        <w:pStyle w:val="Geenafstand"/>
+      </w:pPr>
+      <w:r>
+        <w:t>14 feb valenijnsdagviering</w:t>
+      </w:r>
+      <w:r>
+        <w:br/>
+        <w:t>18-26 feb voorjaarsvakantie</w:t>
+      </w:r>
+    </w:p>
+    <w:p>
+      <w:pPr>
+        <w:pStyle w:val="Geenafstand"/>
+      </w:pPr>
+      <w:r>
+        <w:t>19 maart open dag</w:t>
+      </w:r>
+    </w:p>
+    <w:p>
+      <w:pPr>
+        <w:pStyle w:val="Geenafstand"/>
+      </w:pPr>
+      <w:r>
+        <w:t>1 ap pasen viering</w:t>
+      </w:r>
+    </w:p>
+    <w:p>
+      <w:pPr>
+        <w:pStyle w:val="Geenafstand"/>
+      </w:pPr>
+      <w:r>
+        <w:t>12 ap schoolreisje</w:t>
+      </w:r>
+    </w:p>
+    <w:p>
+      <w:pPr>
+        <w:pStyle w:val="Geenafstand"/>
+      </w:pPr>
+      <w:r>
+        <w:t>29 ap – 5 mei meivakantie</w:t>
+      </w:r>
+    </w:p>
+    <w:p>
+      <w:pPr>
+        <w:pStyle w:val="Geenafstand"/>
+      </w:pPr>
+      <w:r>
+        <w:t>22-28 okt vakantie</w:t>
+      </w:r>
+    </w:p>
+    <w:p>
+      <w:pPr>
+        <w:pStyle w:val="Geenafstand"/>
+      </w:pPr>
+      <w:r>
+        <w:t xml:space="preserve">9 </w:t>
+      </w:r>
+      <w:r>
+        <w:t>nov schoolfeest</w:t>
+      </w:r>
+    </w:p>
+    <w:p>
+      <w:pPr>
+        <w:pStyle w:val="Geenafstand"/>
+      </w:pPr>
+      <w:r>
+        <w:t xml:space="preserve">13 nov open dag </w:t>
       </w:r>
       <w:bookmarkStart w:id="0" w:name="_GoBack"/>
       <w:bookmarkEnd w:id="0"/>
-      <w:r>
-        <w:t>ars</w:t>
-      </w:r>
-      <w:proofErr w:type="spellEnd"/>
-      <w:r>
-        <w:t xml:space="preserve"> opening</w:t>
-      </w:r>
-    </w:p>
-    <w:p>
-      <w:pPr>
-        <w:pStyle w:val="Geenafstand"/>
-      </w:pPr>
-      <w:r>
-        <w:t xml:space="preserve">14 feb </w:t>
-      </w:r>
-      <w:proofErr w:type="spellStart"/>
-      <w:r>
-        <w:t>valenijnsdagviering</w:t>
-      </w:r>
-      <w:proofErr w:type="spellEnd"/>
-      <w:r>
-        <w:br/>
-        <w:t>18-26 feb voorjaarsvakantie</w:t>
-      </w:r>
-    </w:p>
-    <w:p>
-      <w:pPr>
-        <w:pStyle w:val="Geenafstand"/>
-      </w:pPr>
-      <w:r>
-        <w:t>19 maart open dag</w:t>
-      </w:r>
-    </w:p>
-    <w:p>
-      <w:pPr>
-        <w:pStyle w:val="Geenafstand"/>
-      </w:pPr>
-      <w:r>
-        <w:t xml:space="preserve">1 </w:t>
-      </w:r>
-      <w:proofErr w:type="spellStart"/>
-      <w:r>
-        <w:t>ap</w:t>
-      </w:r>
-      <w:proofErr w:type="spellEnd"/>
-      <w:r>
-        <w:t xml:space="preserve"> </w:t>
-      </w:r>
-      <w:proofErr w:type="spellStart"/>
-      <w:r>
-        <w:t>pasen</w:t>
-      </w:r>
-      <w:proofErr w:type="spellEnd"/>
-      <w:r>
-        <w:t xml:space="preserve"> viering</w:t>
-      </w:r>
-    </w:p>
-    <w:p>
-      <w:pPr>
-        <w:pStyle w:val="Geenafstand"/>
-      </w:pPr>
-      <w:r>
-        <w:t xml:space="preserve">12 </w:t>
-      </w:r>
-      <w:proofErr w:type="spellStart"/>
-      <w:r>
-        <w:t>ap</w:t>
-      </w:r>
-      <w:proofErr w:type="spellEnd"/>
-      <w:r>
-        <w:t xml:space="preserve"> schoolreisje</w:t>
-      </w:r>
-    </w:p>
-    <w:p>
-      <w:pPr>
-        <w:pStyle w:val="Geenafstand"/>
-      </w:pPr>
-      <w:r>
-        <w:t xml:space="preserve">29 </w:t>
-      </w:r>
-      <w:proofErr w:type="spellStart"/>
-      <w:r>
-        <w:t>ap</w:t>
-      </w:r>
-      <w:proofErr w:type="spellEnd"/>
-      <w:r>
-        <w:t xml:space="preserve"> – 5 mei meivakantie</w:t>
-      </w:r>
-    </w:p>
-    <w:p>
-      <w:pPr>
-        <w:pStyle w:val="Geenafstand"/>
-      </w:pPr>
-      <w:r>
-        <w:t>24 mei open dag</w:t>
-      </w:r>
-    </w:p>
-    <w:p>
-      <w:pPr>
-        <w:pStyle w:val="Geenafstand"/>
-      </w:pPr>
-      <w:r>
-        <w:t>22-28 okt vakantie</w:t>
-      </w:r>
-    </w:p>
-    <w:p>
-      <w:pPr>
-        <w:pStyle w:val="Geenafstand"/>
-      </w:pPr>
-      <w:r>
-        <w:t xml:space="preserve">9 </w:t>
-      </w:r>
-      <w:r>
-        <w:t>nov schoolfeest</w:t>
-      </w:r>
     </w:p>
     <w:p>
       <w:pPr>
@@ -157,8 +109,58 @@
 </w:document>
 </file>
 
+<file path=word/endnotes.xml><?xml version="1.0" encoding="utf-8"?>
+<w:endnotes xmlns:wpc="http://schemas.microsoft.com/office/word/2010/wordprocessingCanvas" xmlns:cx="http://schemas.microsoft.com/office/drawing/2014/chartex" xmlns:cx1="http://schemas.microsoft.com/office/drawing/2015/9/8/chartex" xmlns:mc="http://schemas.openxmlformats.org/markup-compatibility/2006" xmlns:o="urn:schemas-microsoft-com:office:office" xmlns:r="http://schemas.openxmlformats.org/officeDocument/2006/relationships" xmlns:m="http://schemas.openxmlformats.org/officeDocument/2006/math" xmlns:v="urn:schemas-microsoft-com:vml" xmlns:wp14="http://schemas.microsoft.com/office/word/2010/wordprocessingDrawing" xmlns:wp="http://schemas.openxmlformats.org/drawingml/2006/wordprocessingDrawing" xmlns:w10="urn:schemas-microsoft-com:office:word" xmlns:w="http://schemas.openxmlformats.org/wordprocessingml/2006/main" xmlns:w14="http://schemas.microsoft.com/office/word/2010/wordml" xmlns:w15="http://schemas.microsoft.com/office/word/2012/wordml" xmlns:w16se="http://schemas.microsoft.com/office/word/2015/wordml/symex" xmlns:wpg="http://schemas.microsoft.com/office/word/2010/wordprocessingGroup" xmlns:wpi="http://schemas.microsoft.com/office/word/2010/wordprocessingInk" xmlns:wne="http://schemas.microsoft.com/office/word/2006/wordml" xmlns:wps="http://schemas.microsoft.com/office/word/2010/wordprocessingShape" mc:Ignorable="w14 w15 w16se wp14">
+  <w:endnote w:type="separator" w:id="-1">
+    <w:p>
+      <w:pPr>
+        <w:spacing w:after="0" w:line="240" w:lineRule="auto"/>
+      </w:pPr>
+      <w:r>
+        <w:separator/>
+      </w:r>
+    </w:p>
+  </w:endnote>
+  <w:endnote w:type="continuationSeparator" w:id="0">
+    <w:p>
+      <w:pPr>
+        <w:spacing w:after="0" w:line="240" w:lineRule="auto"/>
+      </w:pPr>
+      <w:r>
+        <w:continuationSeparator/>
+      </w:r>
+    </w:p>
+  </w:endnote>
+</w:endnotes>
+</file>
+
+<file path=word/footnotes.xml><?xml version="1.0" encoding="utf-8"?>
+<w:footnotes xmlns:wpc="http://schemas.microsoft.com/office/word/2010/wordprocessingCanvas" xmlns:cx="http://schemas.microsoft.com/office/drawing/2014/chartex" xmlns:cx1="http://schemas.microsoft.com/office/drawing/2015/9/8/chartex" xmlns:mc="http://schemas.openxmlformats.org/markup-compatibility/2006" xmlns:o="urn:schemas-microsoft-com:office:office" xmlns:r="http://schemas.openxmlformats.org/officeDocument/2006/relationships" xmlns:m="http://schemas.openxmlformats.org/officeDocument/2006/math" xmlns:v="urn:schemas-microsoft-com:vml" xmlns:wp14="http://schemas.microsoft.com/office/word/2010/wordprocessingDrawing" xmlns:wp="http://schemas.openxmlformats.org/drawingml/2006/wordprocessingDrawing" xmlns:w10="urn:schemas-microsoft-com:office:word" xmlns:w="http://schemas.openxmlformats.org/wordprocessingml/2006/main" xmlns:w14="http://schemas.microsoft.com/office/word/2010/wordml" xmlns:w15="http://schemas.microsoft.com/office/word/2012/wordml" xmlns:w16se="http://schemas.microsoft.com/office/word/2015/wordml/symex" xmlns:wpg="http://schemas.microsoft.com/office/word/2010/wordprocessingGroup" xmlns:wpi="http://schemas.microsoft.com/office/word/2010/wordprocessingInk" xmlns:wne="http://schemas.microsoft.com/office/word/2006/wordml" xmlns:wps="http://schemas.microsoft.com/office/word/2010/wordprocessingShape" mc:Ignorable="w14 w15 w16se wp14">
+  <w:footnote w:type="separator" w:id="-1">
+    <w:p>
+      <w:pPr>
+        <w:spacing w:after="0" w:line="240" w:lineRule="auto"/>
+      </w:pPr>
+      <w:r>
+        <w:separator/>
+      </w:r>
+    </w:p>
+  </w:footnote>
+  <w:footnote w:type="continuationSeparator" w:id="0">
+    <w:p>
+      <w:pPr>
+        <w:spacing w:after="0" w:line="240" w:lineRule="auto"/>
+      </w:pPr>
+      <w:r>
+        <w:continuationSeparator/>
+      </w:r>
+    </w:p>
+  </w:footnote>
+</w:footnotes>
+</file>
+
 <file path=word/styles.xml><?xml version="1.0" encoding="utf-8"?>
-<w:styles xmlns:mc="http://schemas.openxmlformats.org/markup-compatibility/2006" xmlns:r="http://schemas.openxmlformats.org/officeDocument/2006/relationships" xmlns:w="http://schemas.openxmlformats.org/wordprocessingml/2006/main" xmlns:w14="http://schemas.microsoft.com/office/word/2010/wordml" xmlns:w15="http://schemas.microsoft.com/office/word/2012/wordml" xmlns:w16cid="http://schemas.microsoft.com/office/word/2016/wordml/cid" xmlns:w16se="http://schemas.microsoft.com/office/word/2015/wordml/symex" mc:Ignorable="w14 w15 w16se w16cid">
+<w:styles xmlns:mc="http://schemas.openxmlformats.org/markup-compatibility/2006" xmlns:r="http://schemas.openxmlformats.org/officeDocument/2006/relationships" xmlns:w="http://schemas.openxmlformats.org/wordprocessingml/2006/main" xmlns:w14="http://schemas.microsoft.com/office/word/2010/wordml" xmlns:w15="http://schemas.microsoft.com/office/word/2012/wordml" xmlns:w16se="http://schemas.microsoft.com/office/word/2015/wordml/symex" mc:Ignorable="w14 w15 w16se">
   <w:docDefaults>
     <w:rPrDefault>
       <w:rPr>
@@ -174,7 +176,7 @@
       </w:pPr>
     </w:pPrDefault>
   </w:docDefaults>
-  <w:latentStyles w:defLockedState="0" w:defUIPriority="99" w:defSemiHidden="0" w:defUnhideWhenUsed="0" w:defQFormat="0" w:count="375">
+  <w:latentStyles w:defLockedState="0" w:defUIPriority="99" w:defSemiHidden="0" w:defUnhideWhenUsed="0" w:defQFormat="0" w:count="371">
     <w:lsdException w:name="Normal" w:uiPriority="0" w:qFormat="1"/>
     <w:lsdException w:name="heading 1" w:uiPriority="9" w:qFormat="1"/>
     <w:lsdException w:name="heading 2" w:semiHidden="1" w:uiPriority="9" w:unhideWhenUsed="1" w:qFormat="1"/>
@@ -546,10 +548,6 @@
     <w:lsdException w:name="List Table 5 Dark Accent 6" w:uiPriority="50"/>
     <w:lsdException w:name="List Table 6 Colorful Accent 6" w:uiPriority="51"/>
     <w:lsdException w:name="List Table 7 Colorful Accent 6" w:uiPriority="52"/>
-    <w:lsdException w:name="Mention" w:semiHidden="1" w:unhideWhenUsed="1"/>
-    <w:lsdException w:name="Smart Hyperlink" w:semiHidden="1" w:unhideWhenUsed="1"/>
-    <w:lsdException w:name="Hashtag" w:semiHidden="1" w:unhideWhenUsed="1"/>
-    <w:lsdException w:name="Unresolved Mention" w:semiHidden="1" w:unhideWhenUsed="1"/>
   </w:latentStyles>
   <w:style w:type="paragraph" w:default="1" w:styleId="Standaard">
     <w:name w:val="Normal"/>
@@ -590,6 +588,50 @@
     <w:pPr>
       <w:spacing w:after="0" w:line="240" w:lineRule="auto"/>
     </w:pPr>
+  </w:style>
+  <w:style w:type="paragraph" w:styleId="Koptekst">
+    <w:name w:val="header"/>
+    <w:basedOn w:val="Standaard"/>
+    <w:link w:val="KoptekstChar"/>
+    <w:uiPriority w:val="99"/>
+    <w:unhideWhenUsed/>
+    <w:rsid w:val="00A631CA"/>
+    <w:pPr>
+      <w:tabs>
+        <w:tab w:val="center" w:pos="4536"/>
+        <w:tab w:val="right" w:pos="9072"/>
+      </w:tabs>
+      <w:spacing w:after="0" w:line="240" w:lineRule="auto"/>
+    </w:pPr>
+  </w:style>
+  <w:style w:type="character" w:customStyle="1" w:styleId="KoptekstChar">
+    <w:name w:val="Koptekst Char"/>
+    <w:basedOn w:val="Standaardalinea-lettertype"/>
+    <w:link w:val="Koptekst"/>
+    <w:uiPriority w:val="99"/>
+    <w:rsid w:val="00A631CA"/>
+  </w:style>
+  <w:style w:type="paragraph" w:styleId="Voettekst">
+    <w:name w:val="footer"/>
+    <w:basedOn w:val="Standaard"/>
+    <w:link w:val="VoettekstChar"/>
+    <w:uiPriority w:val="99"/>
+    <w:unhideWhenUsed/>
+    <w:rsid w:val="00A631CA"/>
+    <w:pPr>
+      <w:tabs>
+        <w:tab w:val="center" w:pos="4536"/>
+        <w:tab w:val="right" w:pos="9072"/>
+      </w:tabs>
+      <w:spacing w:after="0" w:line="240" w:lineRule="auto"/>
+    </w:pPr>
+  </w:style>
+  <w:style w:type="character" w:customStyle="1" w:styleId="VoettekstChar">
+    <w:name w:val="Voettekst Char"/>
+    <w:basedOn w:val="Standaardalinea-lettertype"/>
+    <w:link w:val="Voettekst"/>
+    <w:uiPriority w:val="99"/>
+    <w:rsid w:val="00A631CA"/>
   </w:style>
 </w:styles>
 </file>

</xml_diff>